<commit_message>
Document with all the evidences of the operation of code and conclusions
</commit_message>
<xml_diff>
--- a/Document/Wokshop_1.docx
+++ b/Document/Wokshop_1.docx
@@ -227,12 +227,12 @@
             <wp:extent cx="2807970" cy="1581150"/>
             <wp:effectExtent b="0" l="0" r="0" t="0"/>
             <wp:wrapTopAndBottom distB="0" distT="0"/>
-            <wp:docPr id="8" name="image18.png"/>
+            <wp:docPr id="8" name="image4.png"/>
             <a:graphic>
               <a:graphicData uri="http://schemas.openxmlformats.org/drawingml/2006/picture">
                 <pic:pic>
                   <pic:nvPicPr>
-                    <pic:cNvPr id="0" name="image18.png"/>
+                    <pic:cNvPr id="0" name="image4.png"/>
                     <pic:cNvPicPr preferRelativeResize="0"/>
                   </pic:nvPicPr>
                   <pic:blipFill>
@@ -1200,12 +1200,12 @@
           <wp:inline distB="114300" distT="114300" distL="114300" distR="114300">
             <wp:extent cx="2224088" cy="3477254"/>
             <wp:effectExtent b="0" l="0" r="0" t="0"/>
-            <wp:docPr id="6" name="image11.png"/>
+            <wp:docPr id="6" name="image2.png"/>
             <a:graphic>
               <a:graphicData uri="http://schemas.openxmlformats.org/drawingml/2006/picture">
                 <pic:pic>
                   <pic:nvPicPr>
-                    <pic:cNvPr id="0" name="image11.png"/>
+                    <pic:cNvPr id="0" name="image2.png"/>
                     <pic:cNvPicPr preferRelativeResize="0"/>
                   </pic:nvPicPr>
                   <pic:blipFill>
@@ -1432,12 +1432,12 @@
           <wp:inline distB="114300" distT="114300" distL="114300" distR="114300">
             <wp:extent cx="5072063" cy="3649091"/>
             <wp:effectExtent b="0" l="0" r="0" t="0"/>
-            <wp:docPr id="10" name="image5.png"/>
+            <wp:docPr id="10" name="image12.png"/>
             <a:graphic>
               <a:graphicData uri="http://schemas.openxmlformats.org/drawingml/2006/picture">
                 <pic:pic>
                   <pic:nvPicPr>
-                    <pic:cNvPr id="0" name="image5.png"/>
+                    <pic:cNvPr id="0" name="image12.png"/>
                     <pic:cNvPicPr preferRelativeResize="0"/>
                   </pic:nvPicPr>
                   <pic:blipFill>
@@ -1546,12 +1546,12 @@
           <wp:inline distB="114300" distT="114300" distL="114300" distR="114300">
             <wp:extent cx="5110163" cy="3276600"/>
             <wp:effectExtent b="0" l="0" r="0" t="0"/>
-            <wp:docPr id="13" name="image7.png"/>
+            <wp:docPr id="13" name="image10.png"/>
             <a:graphic>
               <a:graphicData uri="http://schemas.openxmlformats.org/drawingml/2006/picture">
                 <pic:pic>
                   <pic:nvPicPr>
-                    <pic:cNvPr id="0" name="image7.png"/>
+                    <pic:cNvPr id="0" name="image10.png"/>
                     <pic:cNvPicPr preferRelativeResize="0"/>
                   </pic:nvPicPr>
                   <pic:blipFill>
@@ -1630,12 +1630,12 @@
           <wp:inline distB="114300" distT="114300" distL="114300" distR="114300">
             <wp:extent cx="4580664" cy="1429750"/>
             <wp:effectExtent b="0" l="0" r="0" t="0"/>
-            <wp:docPr id="19" name="image6.png"/>
+            <wp:docPr id="19" name="image1.png"/>
             <a:graphic>
               <a:graphicData uri="http://schemas.openxmlformats.org/drawingml/2006/picture">
                 <pic:pic>
                   <pic:nvPicPr>
-                    <pic:cNvPr id="0" name="image6.png"/>
+                    <pic:cNvPr id="0" name="image1.png"/>
                     <pic:cNvPicPr preferRelativeResize="0"/>
                   </pic:nvPicPr>
                   <pic:blipFill>
@@ -1733,12 +1733,12 @@
           <wp:inline distB="114300" distT="114300" distL="114300" distR="114300">
             <wp:extent cx="2095500" cy="190500"/>
             <wp:effectExtent b="0" l="0" r="0" t="0"/>
-            <wp:docPr id="14" name="image12.png"/>
+            <wp:docPr id="14" name="image15.png"/>
             <a:graphic>
               <a:graphicData uri="http://schemas.openxmlformats.org/drawingml/2006/picture">
                 <pic:pic>
                   <pic:nvPicPr>
-                    <pic:cNvPr id="0" name="image12.png"/>
+                    <pic:cNvPr id="0" name="image15.png"/>
                     <pic:cNvPicPr preferRelativeResize="0"/>
                   </pic:nvPicPr>
                   <pic:blipFill>
@@ -1779,12 +1779,12 @@
           <wp:inline distB="114300" distT="114300" distL="114300" distR="114300">
             <wp:extent cx="6676926" cy="2893661"/>
             <wp:effectExtent b="0" l="0" r="0" t="0"/>
-            <wp:docPr id="17" name="image15.png"/>
+            <wp:docPr id="17" name="image3.png"/>
             <a:graphic>
               <a:graphicData uri="http://schemas.openxmlformats.org/drawingml/2006/picture">
                 <pic:pic>
                   <pic:nvPicPr>
-                    <pic:cNvPr id="0" name="image15.png"/>
+                    <pic:cNvPr id="0" name="image3.png"/>
                     <pic:cNvPicPr preferRelativeResize="0"/>
                   </pic:nvPicPr>
                   <pic:blipFill>
@@ -1948,12 +1948,12 @@
           <wp:inline distB="114300" distT="114300" distL="114300" distR="114300">
             <wp:extent cx="6055402" cy="2065849"/>
             <wp:effectExtent b="0" l="0" r="0" t="0"/>
-            <wp:docPr id="18" name="image22.png"/>
+            <wp:docPr id="18" name="image9.png"/>
             <a:graphic>
               <a:graphicData uri="http://schemas.openxmlformats.org/drawingml/2006/picture">
                 <pic:pic>
                   <pic:nvPicPr>
-                    <pic:cNvPr id="0" name="image22.png"/>
+                    <pic:cNvPr id="0" name="image9.png"/>
                     <pic:cNvPicPr preferRelativeResize="0"/>
                   </pic:nvPicPr>
                   <pic:blipFill>
@@ -2005,12 +2005,12 @@
           <wp:inline distB="114300" distT="114300" distL="114300" distR="114300">
             <wp:extent cx="2557463" cy="274014"/>
             <wp:effectExtent b="0" l="0" r="0" t="0"/>
-            <wp:docPr id="12" name="image20.png"/>
+            <wp:docPr id="12" name="image22.png"/>
             <a:graphic>
               <a:graphicData uri="http://schemas.openxmlformats.org/drawingml/2006/picture">
                 <pic:pic>
                   <pic:nvPicPr>
-                    <pic:cNvPr id="0" name="image20.png"/>
+                    <pic:cNvPr id="0" name="image22.png"/>
                     <pic:cNvPicPr preferRelativeResize="0"/>
                   </pic:nvPicPr>
                   <pic:blipFill>
@@ -2060,12 +2060,12 @@
           <wp:inline distB="114300" distT="114300" distL="114300" distR="114300">
             <wp:extent cx="6534150" cy="2021360"/>
             <wp:effectExtent b="0" l="0" r="0" t="0"/>
-            <wp:docPr id="20" name="image16.png"/>
+            <wp:docPr id="20" name="image11.png"/>
             <a:graphic>
               <a:graphicData uri="http://schemas.openxmlformats.org/drawingml/2006/picture">
                 <pic:pic>
                   <pic:nvPicPr>
-                    <pic:cNvPr id="0" name="image16.png"/>
+                    <pic:cNvPr id="0" name="image11.png"/>
                     <pic:cNvPicPr preferRelativeResize="0"/>
                   </pic:nvPicPr>
                   <pic:blipFill>
@@ -2161,12 +2161,12 @@
           <wp:inline distB="114300" distT="114300" distL="114300" distR="114300">
             <wp:extent cx="5405438" cy="1571348"/>
             <wp:effectExtent b="0" l="0" r="0" t="0"/>
-            <wp:docPr id="4" name="image9.png"/>
+            <wp:docPr id="4" name="image8.png"/>
             <a:graphic>
               <a:graphicData uri="http://schemas.openxmlformats.org/drawingml/2006/picture">
                 <pic:pic>
                   <pic:nvPicPr>
-                    <pic:cNvPr id="0" name="image9.png"/>
+                    <pic:cNvPr id="0" name="image8.png"/>
                     <pic:cNvPicPr preferRelativeResize="0"/>
                   </pic:nvPicPr>
                   <pic:blipFill>
@@ -2220,12 +2220,12 @@
           <wp:inline distB="114300" distT="114300" distL="114300" distR="114300">
             <wp:extent cx="5731200" cy="2070100"/>
             <wp:effectExtent b="0" l="0" r="0" t="0"/>
-            <wp:docPr id="3" name="image8.png"/>
+            <wp:docPr id="3" name="image14.png"/>
             <a:graphic>
               <a:graphicData uri="http://schemas.openxmlformats.org/drawingml/2006/picture">
                 <pic:pic>
                   <pic:nvPicPr>
-                    <pic:cNvPr id="0" name="image8.png"/>
+                    <pic:cNvPr id="0" name="image14.png"/>
                     <pic:cNvPicPr preferRelativeResize="0"/>
                   </pic:nvPicPr>
                   <pic:blipFill>
@@ -2338,12 +2338,12 @@
           <wp:inline distB="114300" distT="114300" distL="114300" distR="114300">
             <wp:extent cx="2706596" cy="3662363"/>
             <wp:effectExtent b="0" l="0" r="0" t="0"/>
-            <wp:docPr id="21" name="image19.png"/>
+            <wp:docPr id="21" name="image18.png"/>
             <a:graphic>
               <a:graphicData uri="http://schemas.openxmlformats.org/drawingml/2006/picture">
                 <pic:pic>
                   <pic:nvPicPr>
-                    <pic:cNvPr id="0" name="image19.png"/>
+                    <pic:cNvPr id="0" name="image18.png"/>
                     <pic:cNvPicPr preferRelativeResize="0"/>
                   </pic:nvPicPr>
                   <pic:blipFill>
@@ -2456,12 +2456,12 @@
           <wp:inline distB="114300" distT="114300" distL="114300" distR="114300">
             <wp:extent cx="5731200" cy="4076700"/>
             <wp:effectExtent b="0" l="0" r="0" t="0"/>
-            <wp:docPr id="11" name="image2.png"/>
+            <wp:docPr id="11" name="image7.png"/>
             <a:graphic>
               <a:graphicData uri="http://schemas.openxmlformats.org/drawingml/2006/picture">
                 <pic:pic>
                   <pic:nvPicPr>
-                    <pic:cNvPr id="0" name="image2.png"/>
+                    <pic:cNvPr id="0" name="image7.png"/>
                     <pic:cNvPicPr preferRelativeResize="0"/>
                   </pic:nvPicPr>
                   <pic:blipFill>
@@ -2502,12 +2502,12 @@
           <wp:inline distB="114300" distT="114300" distL="114300" distR="114300">
             <wp:extent cx="6019800" cy="2176463"/>
             <wp:effectExtent b="0" l="0" r="0" t="0"/>
-            <wp:docPr id="15" name="image1.png"/>
+            <wp:docPr id="15" name="image6.png"/>
             <a:graphic>
               <a:graphicData uri="http://schemas.openxmlformats.org/drawingml/2006/picture">
                 <pic:pic>
                   <pic:nvPicPr>
-                    <pic:cNvPr id="0" name="image1.png"/>
+                    <pic:cNvPr id="0" name="image6.png"/>
                     <pic:cNvPicPr preferRelativeResize="0"/>
                   </pic:nvPicPr>
                   <pic:blipFill>
@@ -2559,12 +2559,12 @@
           <wp:inline distB="114300" distT="114300" distL="114300" distR="114300">
             <wp:extent cx="5233988" cy="4973158"/>
             <wp:effectExtent b="0" l="0" r="0" t="0"/>
-            <wp:docPr id="1" name="image10.png"/>
+            <wp:docPr id="1" name="image19.png"/>
             <a:graphic>
               <a:graphicData uri="http://schemas.openxmlformats.org/drawingml/2006/picture">
                 <pic:pic>
                   <pic:nvPicPr>
-                    <pic:cNvPr id="0" name="image10.png"/>
+                    <pic:cNvPr id="0" name="image19.png"/>
                     <pic:cNvPicPr preferRelativeResize="0"/>
                   </pic:nvPicPr>
                   <pic:blipFill>
@@ -2616,12 +2616,12 @@
           <wp:inline distB="114300" distT="114300" distL="114300" distR="114300">
             <wp:extent cx="5731200" cy="3975100"/>
             <wp:effectExtent b="0" l="0" r="0" t="0"/>
-            <wp:docPr id="16" name="image3.png"/>
+            <wp:docPr id="16" name="image20.png"/>
             <a:graphic>
               <a:graphicData uri="http://schemas.openxmlformats.org/drawingml/2006/picture">
                 <pic:pic>
                   <pic:nvPicPr>
-                    <pic:cNvPr id="0" name="image3.png"/>
+                    <pic:cNvPr id="0" name="image20.png"/>
                     <pic:cNvPicPr preferRelativeResize="0"/>
                   </pic:nvPicPr>
                   <pic:blipFill>
@@ -2662,12 +2662,12 @@
           <wp:inline distB="114300" distT="114300" distL="114300" distR="114300">
             <wp:extent cx="5731200" cy="3759200"/>
             <wp:effectExtent b="0" l="0" r="0" t="0"/>
-            <wp:docPr id="22" name="image14.png"/>
+            <wp:docPr id="22" name="image16.png"/>
             <a:graphic>
               <a:graphicData uri="http://schemas.openxmlformats.org/drawingml/2006/picture">
                 <pic:pic>
                   <pic:nvPicPr>
-                    <pic:cNvPr id="0" name="image14.png"/>
+                    <pic:cNvPr id="0" name="image16.png"/>
                     <pic:cNvPicPr preferRelativeResize="0"/>
                   </pic:nvPicPr>
                   <pic:blipFill>
@@ -2708,12 +2708,12 @@
           <wp:inline distB="114300" distT="114300" distL="114300" distR="114300">
             <wp:extent cx="5731200" cy="3556000"/>
             <wp:effectExtent b="0" l="0" r="0" t="0"/>
-            <wp:docPr id="5" name="image4.png"/>
+            <wp:docPr id="5" name="image5.png"/>
             <a:graphic>
               <a:graphicData uri="http://schemas.openxmlformats.org/drawingml/2006/picture">
                 <pic:pic>
                   <pic:nvPicPr>
-                    <pic:cNvPr id="0" name="image4.png"/>
+                    <pic:cNvPr id="0" name="image5.png"/>
                     <pic:cNvPicPr preferRelativeResize="0"/>
                   </pic:nvPicPr>
                   <pic:blipFill>
@@ -2940,7 +2940,14 @@
         <w:rPr>
           <w:rtl w:val="0"/>
         </w:rPr>
-        <w:t xml:space="preserve">El año con más contrataciones fue el 2019 con 1524 contrataciones, seguido por 2020 y 2021  con 1485 contrataciones y por último 2022 con 795 contrataciones teniendo una diferencia de mas de 600 registros con respecto a los otros años</w:t>
+        <w:t xml:space="preserve">El año con más contrataciones fue el 2019 con 1524 contrataciones, seguido por 2020 y 2021  con 1485 contrataciones y por último 2022 con 795 contrataciones teniendo una diferencia de más de 600 registros con respecto a los otros años ya que este año y sus registros en el dataset están incompletos, en el sentido de que todos los años cumplen con tener registros hasta un mes específico, mientras que los registros de 2022 son hasta un mes anterior a los del tope que tienen los de los otros años </w:t>
+      </w:r>
+      <w:r>
+        <w:rPr>
+          <w:color w:val="ff0000"/>
+          <w:rtl w:val="0"/>
+        </w:rPr>
+        <w:t xml:space="preserve">(Supongamos que cada año abarca en su totalidad registros de los 12 meses del año, el 2022 no cumple con esa cobertura de todos los meses en el dataset)</w:t>
       </w:r>
     </w:p>
     <w:p>

</xml_diff>